<commit_message>
floor 18 on progress, the answer is not the longest string yet
</commit_message>
<xml_diff>
--- a/AOOP final project report.docx
+++ b/AOOP final project report.docx
@@ -67,7 +67,7 @@
     <w:p>
       <w:pPr>
         <w:rPr>
-          <w:rFonts w:hint="eastAsia"/>
+          <w:rStyle w:val="a3"/>
         </w:rPr>
       </w:pPr>
       <w:hyperlink r:id="rId6" w:history="1">
@@ -78,8 +78,94 @@
           <w:t>https://codereview.stackexchange.com/questions/71212/find-smallest-prime-number-greater-than-given-n</w:t>
         </w:r>
       </w:hyperlink>
+    </w:p>
+    <w:p>
+      <w:proofErr w:type="spellStart"/>
+      <w:r>
+        <w:rPr>
+          <w:rFonts w:hint="eastAsia"/>
+        </w:rPr>
+        <w:t>r</w:t>
+      </w:r>
+      <w:r>
+        <w:t>emove_if</w:t>
+      </w:r>
+      <w:proofErr w:type="spellEnd"/>
+    </w:p>
+    <w:p>
+      <w:hyperlink r:id="rId7" w:history="1">
+        <w:r>
+          <w:rPr>
+            <w:rStyle w:val="a3"/>
+          </w:rPr>
+          <w:t>http://www.cplusplus.com/reference/algorithm/remove_if/</w:t>
+        </w:r>
+      </w:hyperlink>
+    </w:p>
+    <w:p>
+      <w:proofErr w:type="spellStart"/>
+      <w:r>
+        <w:rPr>
+          <w:rFonts w:hint="eastAsia"/>
+        </w:rPr>
+        <w:t>i</w:t>
+      </w:r>
+      <w:r>
+        <w:t>spunct</w:t>
+      </w:r>
+      <w:proofErr w:type="spellEnd"/>
+    </w:p>
+    <w:p>
+      <w:pPr>
+        <w:rPr>
+          <w:rStyle w:val="a3"/>
+          <w:rFonts w:hint="eastAsia"/>
+        </w:rPr>
+      </w:pPr>
+      <w:hyperlink r:id="rId8" w:history="1">
+        <w:r>
+          <w:rPr>
+            <w:rStyle w:val="a3"/>
+          </w:rPr>
+          <w:t>http://www.cplusplus.com/reference/cctype/ispunct/</w:t>
+        </w:r>
+      </w:hyperlink>
+    </w:p>
+    <w:p>
+      <w:proofErr w:type="spellStart"/>
+      <w:r>
+        <w:rPr>
+          <w:rFonts w:hint="eastAsia"/>
+        </w:rPr>
+        <w:t>r</w:t>
+      </w:r>
+      <w:r>
+        <w:t>emove</w:t>
+      </w:r>
+      <w:r>
+        <w:t>_copy</w:t>
+      </w:r>
       <w:bookmarkStart w:id="0" w:name="_GoBack"/>
       <w:bookmarkEnd w:id="0"/>
+      <w:r>
+        <w:t>_if</w:t>
+      </w:r>
+      <w:proofErr w:type="spellEnd"/>
+    </w:p>
+    <w:p>
+      <w:pPr>
+        <w:rPr>
+          <w:rFonts w:hint="eastAsia"/>
+        </w:rPr>
+      </w:pPr>
+      <w:hyperlink r:id="rId9" w:history="1">
+        <w:r>
+          <w:rPr>
+            <w:rStyle w:val="a3"/>
+          </w:rPr>
+          <w:t>http://www.cplusplus.com/reference/algorithm/remove_copy_if/</w:t>
+        </w:r>
+      </w:hyperlink>
     </w:p>
     <w:sectPr>
       <w:pgSz w:w="11906" w:h="16838"/>

</xml_diff>

<commit_message>
floor 21 in progress
</commit_message>
<xml_diff>
--- a/AOOP final project report.docx
+++ b/AOOP final project report.docx
@@ -198,7 +198,7 @@
     <w:p>
       <w:pPr>
         <w:rPr>
-          <w:rFonts w:hint="eastAsia"/>
+          <w:rStyle w:val="a3"/>
         </w:rPr>
       </w:pPr>
       <w:hyperlink r:id="rId11" w:anchor="c++%20code" w:history="1">
@@ -209,8 +209,34 @@
           <w:t>https://martin-thoma.com/solving-linear-equations-with-gaussian-elimination/#c++%20code</w:t>
         </w:r>
       </w:hyperlink>
+    </w:p>
+    <w:p>
+      <w:r>
+        <w:rPr>
+          <w:rFonts w:hint="eastAsia"/>
+        </w:rPr>
+        <w:t>p</w:t>
+      </w:r>
+      <w:r>
+        <w:t>ush struct</w:t>
+      </w:r>
       <w:bookmarkStart w:id="0" w:name="_GoBack"/>
       <w:bookmarkEnd w:id="0"/>
+    </w:p>
+    <w:p>
+      <w:pPr>
+        <w:rPr>
+          <w:rFonts w:hint="eastAsia"/>
+        </w:rPr>
+      </w:pPr>
+      <w:hyperlink r:id="rId12" w:history="1">
+        <w:r>
+          <w:rPr>
+            <w:rStyle w:val="a3"/>
+          </w:rPr>
+          <w:t>https://stackoverflow.com/questions/5289597/how-to-use-vectorpush-back-with-a-struct</w:t>
+        </w:r>
+      </w:hyperlink>
     </w:p>
     <w:sectPr>
       <w:pgSz w:w="11906" w:h="16838"/>

</xml_diff>

<commit_message>
floor 3 in progress
</commit_message>
<xml_diff>
--- a/AOOP final project report.docx
+++ b/AOOP final project report.docx
@@ -220,13 +220,11 @@
       <w:r>
         <w:t>ush struct</w:t>
       </w:r>
-      <w:bookmarkStart w:id="0" w:name="_GoBack"/>
-      <w:bookmarkEnd w:id="0"/>
     </w:p>
     <w:p>
       <w:pPr>
         <w:rPr>
-          <w:rFonts w:hint="eastAsia"/>
+          <w:rStyle w:val="a3"/>
         </w:rPr>
       </w:pPr>
       <w:hyperlink r:id="rId12" w:history="1">
@@ -237,6 +235,28 @@
           <w:t>https://stackoverflow.com/questions/5289597/how-to-use-vectorpush-back-with-a-struct</w:t>
         </w:r>
       </w:hyperlink>
+    </w:p>
+    <w:p>
+      <w:r>
+        <w:t>copy algorithm</w:t>
+      </w:r>
+    </w:p>
+    <w:p>
+      <w:pPr>
+        <w:rPr>
+          <w:rFonts w:hint="eastAsia"/>
+        </w:rPr>
+      </w:pPr>
+      <w:hyperlink r:id="rId13" w:history="1">
+        <w:r>
+          <w:rPr>
+            <w:rStyle w:val="a3"/>
+          </w:rPr>
+          <w:t>https://www.includehelp.com/stl/std-copy-function-with-example.aspx</w:t>
+        </w:r>
+      </w:hyperlink>
+      <w:bookmarkStart w:id="0" w:name="_GoBack"/>
+      <w:bookmarkEnd w:id="0"/>
     </w:p>
     <w:sectPr>
       <w:pgSz w:w="11906" w:h="16838"/>
@@ -696,6 +716,18 @@
       <w:shd w:val="clear" w:color="auto" w:fill="E1DFDD"/>
     </w:rPr>
   </w:style>
+  <w:style w:type="character" w:styleId="a5">
+    <w:name w:val="FollowedHyperlink"/>
+    <w:basedOn w:val="a0"/>
+    <w:uiPriority w:val="99"/>
+    <w:semiHidden/>
+    <w:unhideWhenUsed/>
+    <w:rsid w:val="005106B9"/>
+    <w:rPr>
+      <w:color w:val="954F72" w:themeColor="followedHyperlink"/>
+      <w:u w:val="single"/>
+    </w:rPr>
+  </w:style>
 </w:styles>
 </file>
 

</xml_diff>

<commit_message>
rewrite floor 9 using recursion(too slow)
</commit_message>
<xml_diff>
--- a/AOOP final project report.docx
+++ b/AOOP final project report.docx
@@ -266,13 +266,11 @@
       <w:r>
         <w:t>loor 12</w:t>
       </w:r>
-      <w:bookmarkStart w:id="0" w:name="_GoBack"/>
-      <w:bookmarkEnd w:id="0"/>
     </w:p>
     <w:p>
       <w:pPr>
         <w:rPr>
-          <w:rFonts w:hint="eastAsia"/>
+          <w:rStyle w:val="a3"/>
         </w:rPr>
       </w:pPr>
       <w:hyperlink r:id="rId14" w:history="1">
@@ -283,6 +281,15 @@
           <w:t>http://naivered.github.io/2018/03/20/Problem_Solving/UVa/UVa-11264-Coin-Collector/</w:t>
         </w:r>
       </w:hyperlink>
+    </w:p>
+    <w:p>
+      <w:pPr>
+        <w:rPr>
+          <w:rFonts w:hint="eastAsia"/>
+        </w:rPr>
+      </w:pPr>
+      <w:bookmarkStart w:id="0" w:name="_GoBack"/>
+      <w:bookmarkEnd w:id="0"/>
     </w:p>
     <w:sectPr>
       <w:pgSz w:w="11906" w:h="16838"/>

</xml_diff>